<commit_message>
Updated Script and Interview Questions
</commit_message>
<xml_diff>
--- a/Script and Other Documents/AsideScript_ITrust_Current.docx
+++ b/Script and Other Documents/AsideScript_ITrust_Current.docx
@@ -207,6 +207,12 @@
         <w:rPr>
           <w:rFonts w:ascii="Times New Roman" w:hAnsi="Times New Roman" w:cs="Times New Roman"/>
         </w:rPr>
+        <w:t xml:space="preserve"> </w:t>
+      </w:r>
+      <w:r>
+        <w:rPr>
+          <w:rFonts w:ascii="Times New Roman" w:hAnsi="Times New Roman" w:cs="Times New Roman"/>
+        </w:rPr>
         <w:t xml:space="preserve">is at </w:t>
       </w:r>
       <w:r>
@@ -343,7 +349,7 @@
         <w:rPr>
           <w:rFonts w:ascii="Times New Roman" w:hAnsi="Times New Roman" w:cs="Times New Roman"/>
         </w:rPr>
-        <w:t>nks for signing that for me. Please fill out this demographic survey.</w:t>
+        <w:t xml:space="preserve">nks for signing that for me. </w:t>
       </w:r>
     </w:p>
     <w:p>
@@ -635,14 +641,32 @@
         <w:rPr>
           <w:rFonts w:ascii="Times New Roman" w:hAnsi="Times New Roman" w:cs="Times New Roman"/>
         </w:rPr>
-        <w:t xml:space="preserve">All of the options that don't have the yellow question marks beside them are provided by eclipse and have nothing to do with ASIDE so please ignore those. This option at the top </w:t>
+        <w:t>All of the options that don't have the yellow question marks beside them are provided by eclipse and have nothing to do with ASI</w:t>
+      </w:r>
+      <w:r>
+        <w:rPr>
+          <w:rFonts w:ascii="Times New Roman" w:hAnsi="Times New Roman" w:cs="Times New Roman"/>
+        </w:rPr>
+        <w:t xml:space="preserve">DE so please ignore those. The second option is </w:t>
       </w:r>
       <w:r>
         <w:rPr>
           <w:rFonts w:ascii="Times New Roman" w:hAnsi="Times New Roman" w:cs="Times New Roman"/>
         </w:rPr>
         <w:lastRenderedPageBreak/>
-        <w:t xml:space="preserve">called "Add Annotation" will allow you to highlight or "annotate" the access control code. </w:t>
+        <w:t>called "</w:t>
+      </w:r>
+      <w:r>
+        <w:rPr>
+          <w:rFonts w:ascii="Times New Roman" w:hAnsi="Times New Roman" w:cs="Times New Roman"/>
+        </w:rPr>
+        <w:t>ASIDE Annotate Now</w:t>
+      </w:r>
+      <w:r>
+        <w:rPr>
+          <w:rFonts w:ascii="Times New Roman" w:hAnsi="Times New Roman" w:cs="Times New Roman"/>
+        </w:rPr>
+        <w:t xml:space="preserve">" will allow you to highlight or "annotate" the access control code. </w:t>
       </w:r>
       <w:r>
         <w:rPr>
@@ -860,7 +884,19 @@
         <w:rPr>
           <w:rFonts w:ascii="Times New Roman" w:hAnsi="Times New Roman" w:cs="Times New Roman"/>
         </w:rPr>
-        <w:t>this check, you can do it by clicking on the green check and double clicking the "Add Annotation" option.</w:t>
+        <w:t>this check, you can do it by clicking on the green check and double clicking the "</w:t>
+      </w:r>
+      <w:r>
+        <w:rPr>
+          <w:rFonts w:ascii="Times New Roman" w:hAnsi="Times New Roman" w:cs="Times New Roman"/>
+        </w:rPr>
+        <w:t xml:space="preserve">Aside </w:t>
+      </w:r>
+      <w:r>
+        <w:rPr>
+          <w:rFonts w:ascii="Times New Roman" w:hAnsi="Times New Roman" w:cs="Times New Roman"/>
+        </w:rPr>
+        <w:t>Add Annotation" option.</w:t>
       </w:r>
     </w:p>
     <w:p>
@@ -1261,6 +1297,32 @@
         </w:rPr>
         <w:t>I’m going to start the recorder now.</w:t>
       </w:r>
+      <w:r>
+        <w:rPr>
+          <w:rFonts w:ascii="Times New Roman" w:hAnsi="Times New Roman" w:cs="Times New Roman"/>
+        </w:rPr>
+        <w:t xml:space="preserve"> I'll encourage you to use </w:t>
+      </w:r>
+      <w:proofErr w:type="spellStart"/>
+      <w:r>
+        <w:rPr>
+          <w:rFonts w:ascii="Times New Roman" w:hAnsi="Times New Roman" w:cs="Times New Roman"/>
+        </w:rPr>
+        <w:t>thinkaloud</w:t>
+      </w:r>
+      <w:proofErr w:type="spellEnd"/>
+      <w:r>
+        <w:rPr>
+          <w:rFonts w:ascii="Times New Roman" w:hAnsi="Times New Roman" w:cs="Times New Roman"/>
+        </w:rPr>
+        <w:t xml:space="preserve"> procedure</w:t>
+      </w:r>
+      <w:r>
+        <w:rPr>
+          <w:rFonts w:ascii="Times New Roman" w:hAnsi="Times New Roman" w:cs="Times New Roman"/>
+        </w:rPr>
+        <w:t xml:space="preserve">. We have five more files to go through. </w:t>
+      </w:r>
     </w:p>
     <w:p>
       <w:pPr>
@@ -1743,6 +1805,7 @@
         <w:rPr>
           <w:rFonts w:ascii="Times New Roman" w:hAnsi="Times New Roman" w:cs="Times New Roman"/>
         </w:rPr>
+        <w:lastRenderedPageBreak/>
         <w:t>(Ask questions in interview printout)</w:t>
       </w:r>
     </w:p>
@@ -2012,6 +2075,28 @@
           <w:rFonts w:ascii="Times New Roman" w:hAnsi="Times New Roman" w:cs="Times New Roman"/>
         </w:rPr>
         <w:t>(stop recorder)</w:t>
+      </w:r>
+    </w:p>
+    <w:p>
+      <w:pPr>
+        <w:contextualSpacing/>
+        <w:rPr>
+          <w:rFonts w:ascii="Times New Roman" w:hAnsi="Times New Roman" w:cs="Times New Roman"/>
+        </w:rPr>
+      </w:pPr>
+    </w:p>
+    <w:p>
+      <w:pPr>
+        <w:contextualSpacing/>
+        <w:rPr>
+          <w:rFonts w:ascii="Times New Roman" w:hAnsi="Times New Roman" w:cs="Times New Roman"/>
+        </w:rPr>
+      </w:pPr>
+      <w:r>
+        <w:rPr>
+          <w:rFonts w:ascii="Times New Roman" w:hAnsi="Times New Roman" w:cs="Times New Roman"/>
+        </w:rPr>
+        <w:t>Please fill out this demographic survey.</w:t>
       </w:r>
     </w:p>
     <w:p>
@@ -2325,6 +2410,7 @@
         <w:rPr>
           <w:rFonts w:ascii="Times New Roman" w:hAnsi="Times New Roman" w:cs="Times New Roman"/>
         </w:rPr>
+        <w:lastRenderedPageBreak/>
         <w:t xml:space="preserve">2. </w:t>
       </w:r>
       <w:proofErr w:type="spellStart"/>
@@ -2384,7 +2470,6 @@
         <w:rPr>
           <w:rFonts w:ascii="Times New Roman" w:hAnsi="Times New Roman" w:cs="Times New Roman"/>
         </w:rPr>
-        <w:lastRenderedPageBreak/>
         <w:t>role checking code present</w:t>
       </w:r>
     </w:p>

</xml_diff>